<commit_message>
Cambio de portada y hoja de introduccion
</commit_message>
<xml_diff>
--- a/PROYECTO MEMORIAACTIVA.docx
+++ b/PROYECTO MEMORIAACTIVA.docx
@@ -5,132 +5,216 @@
     <w:p>
       <w:pPr>
         <w:jc w:val="center"/>
+        <w:rPr>
+          <w:color w:val="00B050"/>
+        </w:rPr>
       </w:pPr>
       <w:r>
+        <w:rPr>
+          <w:color w:val="00B050"/>
+        </w:rPr>
         <w:t>PROYECTO MEMORIA ACTIVA</w:t>
       </w:r>
     </w:p>
     <w:p>
       <w:pPr>
         <w:jc w:val="center"/>
-      </w:pPr>
-    </w:p>
-    <w:p>
-      <w:pPr>
-        <w:jc w:val="center"/>
-      </w:pPr>
-    </w:p>
-    <w:p>
-      <w:pPr>
-        <w:jc w:val="center"/>
-      </w:pPr>
-    </w:p>
-    <w:p>
-      <w:pPr>
-        <w:jc w:val="center"/>
-      </w:pPr>
-    </w:p>
-    <w:p>
-      <w:pPr>
-        <w:jc w:val="center"/>
-      </w:pPr>
-    </w:p>
-    <w:p>
-      <w:pPr>
-        <w:jc w:val="center"/>
-      </w:pPr>
-    </w:p>
-    <w:p>
-      <w:pPr>
-        <w:jc w:val="center"/>
-      </w:pPr>
-    </w:p>
-    <w:p>
-      <w:pPr>
-        <w:jc w:val="center"/>
-      </w:pPr>
-    </w:p>
-    <w:p>
-      <w:pPr>
-        <w:jc w:val="center"/>
-      </w:pPr>
-    </w:p>
-    <w:p>
-      <w:pPr>
-        <w:jc w:val="center"/>
+        <w:rPr>
+          <w:color w:val="00B050"/>
+        </w:rPr>
+      </w:pPr>
+    </w:p>
+    <w:p>
+      <w:pPr>
+        <w:jc w:val="center"/>
+        <w:rPr>
+          <w:color w:val="00B050"/>
+        </w:rPr>
+      </w:pPr>
+    </w:p>
+    <w:p>
+      <w:pPr>
+        <w:jc w:val="center"/>
+        <w:rPr>
+          <w:color w:val="00B050"/>
+        </w:rPr>
+      </w:pPr>
+    </w:p>
+    <w:p>
+      <w:pPr>
+        <w:jc w:val="center"/>
+        <w:rPr>
+          <w:color w:val="00B050"/>
+        </w:rPr>
+      </w:pPr>
+    </w:p>
+    <w:p>
+      <w:pPr>
+        <w:jc w:val="center"/>
+        <w:rPr>
+          <w:color w:val="00B050"/>
+        </w:rPr>
+      </w:pPr>
+    </w:p>
+    <w:p>
+      <w:pPr>
+        <w:jc w:val="center"/>
+        <w:rPr>
+          <w:color w:val="00B050"/>
+        </w:rPr>
+      </w:pPr>
+    </w:p>
+    <w:p>
+      <w:pPr>
+        <w:jc w:val="center"/>
+        <w:rPr>
+          <w:color w:val="00B050"/>
+        </w:rPr>
+      </w:pPr>
+    </w:p>
+    <w:p>
+      <w:pPr>
+        <w:jc w:val="center"/>
+        <w:rPr>
+          <w:color w:val="00B050"/>
+        </w:rPr>
+      </w:pPr>
+    </w:p>
+    <w:p>
+      <w:pPr>
+        <w:jc w:val="center"/>
+        <w:rPr>
+          <w:color w:val="00B050"/>
+        </w:rPr>
+      </w:pPr>
+    </w:p>
+    <w:p>
+      <w:pPr>
+        <w:jc w:val="center"/>
+        <w:rPr>
+          <w:color w:val="00B050"/>
+        </w:rPr>
       </w:pPr>
       <w:r>
+        <w:rPr>
+          <w:color w:val="00B050"/>
+        </w:rPr>
         <w:t>Presentado por:</w:t>
       </w:r>
     </w:p>
     <w:p>
       <w:pPr>
         <w:jc w:val="center"/>
+        <w:rPr>
+          <w:color w:val="00B050"/>
+        </w:rPr>
       </w:pPr>
       <w:r>
+        <w:rPr>
+          <w:color w:val="00B050"/>
+        </w:rPr>
         <w:t>Amparo Corpus Ramos</w:t>
       </w:r>
     </w:p>
     <w:p>
       <w:pPr>
         <w:jc w:val="center"/>
-      </w:pPr>
-    </w:p>
-    <w:p>
-      <w:pPr>
-        <w:jc w:val="center"/>
-      </w:pPr>
-    </w:p>
-    <w:p>
-      <w:pPr>
-        <w:jc w:val="center"/>
-      </w:pPr>
-    </w:p>
-    <w:p>
-      <w:pPr>
-        <w:jc w:val="center"/>
-      </w:pPr>
-    </w:p>
-    <w:p>
-      <w:pPr>
-        <w:jc w:val="center"/>
-      </w:pPr>
-    </w:p>
-    <w:p>
-      <w:pPr>
-        <w:jc w:val="center"/>
-      </w:pPr>
-    </w:p>
-    <w:p>
-      <w:pPr>
-        <w:jc w:val="center"/>
-      </w:pPr>
-    </w:p>
-    <w:p>
-      <w:pPr>
-        <w:jc w:val="center"/>
-      </w:pPr>
-    </w:p>
-    <w:p>
-      <w:pPr>
-        <w:jc w:val="center"/>
-      </w:pPr>
-    </w:p>
-    <w:p>
-      <w:pPr>
-        <w:jc w:val="center"/>
-      </w:pPr>
-    </w:p>
-    <w:p>
-      <w:pPr>
-        <w:jc w:val="center"/>
-      </w:pPr>
-    </w:p>
-    <w:p>
-      <w:pPr>
-        <w:jc w:val="center"/>
+        <w:rPr>
+          <w:color w:val="00B050"/>
+        </w:rPr>
+      </w:pPr>
+    </w:p>
+    <w:p>
+      <w:pPr>
+        <w:jc w:val="center"/>
+        <w:rPr>
+          <w:color w:val="00B050"/>
+        </w:rPr>
+      </w:pPr>
+    </w:p>
+    <w:p>
+      <w:pPr>
+        <w:jc w:val="center"/>
+        <w:rPr>
+          <w:color w:val="00B050"/>
+        </w:rPr>
+      </w:pPr>
+    </w:p>
+    <w:p>
+      <w:pPr>
+        <w:jc w:val="center"/>
+        <w:rPr>
+          <w:color w:val="00B050"/>
+        </w:rPr>
+      </w:pPr>
+    </w:p>
+    <w:p>
+      <w:pPr>
+        <w:jc w:val="center"/>
+        <w:rPr>
+          <w:color w:val="00B050"/>
+        </w:rPr>
+      </w:pPr>
+    </w:p>
+    <w:p>
+      <w:pPr>
+        <w:jc w:val="center"/>
+        <w:rPr>
+          <w:color w:val="00B050"/>
+        </w:rPr>
+      </w:pPr>
+    </w:p>
+    <w:p>
+      <w:pPr>
+        <w:jc w:val="center"/>
+        <w:rPr>
+          <w:color w:val="00B050"/>
+        </w:rPr>
+      </w:pPr>
+    </w:p>
+    <w:p>
+      <w:pPr>
+        <w:jc w:val="center"/>
+        <w:rPr>
+          <w:color w:val="00B050"/>
+        </w:rPr>
+      </w:pPr>
+    </w:p>
+    <w:p>
+      <w:pPr>
+        <w:jc w:val="center"/>
+        <w:rPr>
+          <w:color w:val="00B050"/>
+        </w:rPr>
+      </w:pPr>
+    </w:p>
+    <w:p>
+      <w:pPr>
+        <w:jc w:val="center"/>
+        <w:rPr>
+          <w:color w:val="00B050"/>
+        </w:rPr>
+      </w:pPr>
+    </w:p>
+    <w:p>
+      <w:pPr>
+        <w:jc w:val="center"/>
+        <w:rPr>
+          <w:color w:val="00B050"/>
+        </w:rPr>
+      </w:pPr>
+    </w:p>
+    <w:p>
+      <w:pPr>
+        <w:jc w:val="center"/>
+        <w:rPr>
+          <w:color w:val="00B050"/>
+        </w:rPr>
       </w:pPr>
       <w:r>
+        <w:rPr>
+          <w:color w:val="00B050"/>
+        </w:rPr>
         <w:t>SENA REGIONAL CAUCA</w:t>
       </w:r>
     </w:p>
@@ -292,6 +376,33 @@
     <w:p/>
     <w:p/>
     <w:p/>
+    <w:p/>
+    <w:p/>
+    <w:p/>
+    <w:p/>
+    <w:p/>
+    <w:p/>
+    <w:p/>
+    <w:p/>
+    <w:p/>
+    <w:p/>
+    <w:p/>
+    <w:p/>
+    <w:p/>
+    <w:p/>
+    <w:p>
+      <w:pPr>
+        <w:jc w:val="center"/>
+      </w:pPr>
+      <w:r>
+        <w:t>INTRODUCCION</w:t>
+      </w:r>
+    </w:p>
+    <w:p>
+      <w:pPr>
+        <w:jc w:val="center"/>
+      </w:pPr>
+    </w:p>
     <w:p/>
     <w:sectPr>
       <w:pgSz w:w="11906" w:h="16838"/>

</xml_diff>